<commit_message>
ТРПК update LP2 Final
</commit_message>
<xml_diff>
--- a/ТРПК/Проектирование/Этап 4.docx
+++ b/ТРПК/Проектирование/Этап 4.docx
@@ -57,9 +57,9 @@
       </w:pPr>
       <w:r>
         <w:drawing>
-          <wp:inline distT="0" distB="0" distL="0" distR="0" wp14:anchorId="4FF18AD5" wp14:editId="2F37A8D5">
-            <wp:extent cx="2689860" cy="5001686"/>
-            <wp:effectExtent l="0" t="0" r="0" b="8890"/>
+          <wp:inline distT="0" distB="0" distL="0" distR="0" wp14:anchorId="317AE02F" wp14:editId="37FFF9CB">
+            <wp:extent cx="1882140" cy="3787589"/>
+            <wp:effectExtent l="0" t="0" r="3810" b="3810"/>
             <wp:docPr id="1" name="Рисунок 1"/>
             <wp:cNvGraphicFramePr>
               <a:graphicFrameLocks xmlns:a="http://schemas.openxmlformats.org/drawingml/2006/main" noChangeAspect="1"/>
@@ -80,7 +80,7 @@
                   <pic:spPr>
                     <a:xfrm>
                       <a:off x="0" y="0"/>
-                      <a:ext cx="2693354" cy="5008184"/>
+                      <a:ext cx="1889075" cy="3801545"/>
                     </a:xfrm>
                     <a:prstGeom prst="rect">
                       <a:avLst/>
@@ -115,10 +115,778 @@
         <w:t>Назначение экранов</w:t>
       </w:r>
     </w:p>
-    <w:p>
-      <w:pPr>
-        <w:spacing w:before="0" w:after="120"/>
-      </w:pPr>
+    <w:tbl>
+      <w:tblPr>
+        <w:tblStyle w:val="a5"/>
+        <w:tblW w:w="0" w:type="auto"/>
+        <w:tblLook w:val="04A0" w:firstRow="1" w:lastRow="0" w:firstColumn="1" w:lastColumn="0" w:noHBand="0" w:noVBand="1"/>
+      </w:tblPr>
+      <w:tblGrid>
+        <w:gridCol w:w="516"/>
+        <w:gridCol w:w="2314"/>
+        <w:gridCol w:w="1560"/>
+        <w:gridCol w:w="2126"/>
+        <w:gridCol w:w="2829"/>
+      </w:tblGrid>
+      <w:tr>
+        <w:tc>
+          <w:tcPr>
+            <w:tcW w:w="516" w:type="dxa"/>
+          </w:tcPr>
+          <w:p>
+            <w:pPr>
+              <w:spacing w:before="0" w:after="0" w:line="240" w:lineRule="auto"/>
+              <w:rPr>
+                <w:b/>
+              </w:rPr>
+            </w:pPr>
+            <w:r>
+              <w:rPr>
+                <w:b/>
+              </w:rPr>
+              <w:t>№</w:t>
+            </w:r>
+          </w:p>
+        </w:tc>
+        <w:tc>
+          <w:tcPr>
+            <w:tcW w:w="2314" w:type="dxa"/>
+          </w:tcPr>
+          <w:p>
+            <w:pPr>
+              <w:spacing w:before="0" w:after="0" w:line="240" w:lineRule="auto"/>
+              <w:rPr>
+                <w:b/>
+              </w:rPr>
+            </w:pPr>
+            <w:r>
+              <w:rPr>
+                <w:b/>
+              </w:rPr>
+              <w:t xml:space="preserve">Название </w:t>
+            </w:r>
+          </w:p>
+        </w:tc>
+        <w:tc>
+          <w:tcPr>
+            <w:tcW w:w="1560" w:type="dxa"/>
+          </w:tcPr>
+          <w:p>
+            <w:pPr>
+              <w:spacing w:before="0" w:after="0" w:line="240" w:lineRule="auto"/>
+              <w:rPr>
+                <w:b/>
+              </w:rPr>
+            </w:pPr>
+            <w:r>
+              <w:rPr>
+                <w:b/>
+              </w:rPr>
+              <w:t>Состояния</w:t>
+            </w:r>
+          </w:p>
+        </w:tc>
+        <w:tc>
+          <w:tcPr>
+            <w:tcW w:w="2126" w:type="dxa"/>
+          </w:tcPr>
+          <w:p>
+            <w:pPr>
+              <w:spacing w:before="0" w:after="0" w:line="240" w:lineRule="auto"/>
+              <w:rPr>
+                <w:b/>
+              </w:rPr>
+            </w:pPr>
+            <w:r>
+              <w:rPr>
+                <w:b/>
+              </w:rPr>
+              <w:t>Параметры</w:t>
+            </w:r>
+          </w:p>
+        </w:tc>
+        <w:tc>
+          <w:tcPr>
+            <w:tcW w:w="2829" w:type="dxa"/>
+          </w:tcPr>
+          <w:p>
+            <w:pPr>
+              <w:spacing w:before="0" w:after="0" w:line="240" w:lineRule="auto"/>
+              <w:rPr>
+                <w:b/>
+              </w:rPr>
+            </w:pPr>
+            <w:r>
+              <w:rPr>
+                <w:b/>
+              </w:rPr>
+              <w:t>Поведение</w:t>
+            </w:r>
+          </w:p>
+        </w:tc>
+      </w:tr>
+      <w:tr>
+        <w:tc>
+          <w:tcPr>
+            <w:tcW w:w="516" w:type="dxa"/>
+          </w:tcPr>
+          <w:p>
+            <w:pPr>
+              <w:spacing w:before="0" w:after="0" w:line="240" w:lineRule="auto"/>
+              <w:rPr>
+                <w:b/>
+              </w:rPr>
+            </w:pPr>
+            <w:r>
+              <w:rPr>
+                <w:b/>
+              </w:rPr>
+              <w:t>1</w:t>
+            </w:r>
+          </w:p>
+        </w:tc>
+        <w:tc>
+          <w:tcPr>
+            <w:tcW w:w="2314" w:type="dxa"/>
+          </w:tcPr>
+          <w:p>
+            <w:pPr>
+              <w:spacing w:before="0" w:after="0" w:line="240" w:lineRule="auto"/>
+              <w:rPr>
+                <w:b/>
+              </w:rPr>
+            </w:pPr>
+            <w:r>
+              <w:rPr>
+                <w:b/>
+              </w:rPr>
+              <w:t>Регистрация</w:t>
+            </w:r>
+          </w:p>
+        </w:tc>
+        <w:tc>
+          <w:tcPr>
+            <w:tcW w:w="1560" w:type="dxa"/>
+          </w:tcPr>
+          <w:p>
+            <w:pPr>
+              <w:spacing w:before="0" w:after="0" w:line="240" w:lineRule="auto"/>
+            </w:pPr>
+          </w:p>
+        </w:tc>
+        <w:tc>
+          <w:tcPr>
+            <w:tcW w:w="2126" w:type="dxa"/>
+          </w:tcPr>
+          <w:p>
+            <w:pPr>
+              <w:spacing w:before="0" w:after="0" w:line="240" w:lineRule="auto"/>
+            </w:pPr>
+          </w:p>
+        </w:tc>
+        <w:tc>
+          <w:tcPr>
+            <w:tcW w:w="2829" w:type="dxa"/>
+          </w:tcPr>
+          <w:p>
+            <w:pPr>
+              <w:spacing w:before="0" w:after="0" w:line="240" w:lineRule="auto"/>
+            </w:pPr>
+          </w:p>
+        </w:tc>
+      </w:tr>
+      <w:tr>
+        <w:tc>
+          <w:tcPr>
+            <w:tcW w:w="516" w:type="dxa"/>
+          </w:tcPr>
+          <w:p>
+            <w:pPr>
+              <w:spacing w:before="0" w:after="0" w:line="240" w:lineRule="auto"/>
+            </w:pPr>
+            <w:r>
+              <w:t>1.1</w:t>
+            </w:r>
+          </w:p>
+        </w:tc>
+        <w:tc>
+          <w:tcPr>
+            <w:tcW w:w="2314" w:type="dxa"/>
+          </w:tcPr>
+          <w:p>
+            <w:pPr>
+              <w:spacing w:before="0" w:after="0" w:line="240" w:lineRule="auto"/>
+            </w:pPr>
+            <w:r>
+              <w:t>Окно регистрации</w:t>
+            </w:r>
+          </w:p>
+        </w:tc>
+        <w:tc>
+          <w:tcPr>
+            <w:tcW w:w="1560" w:type="dxa"/>
+          </w:tcPr>
+          <w:p>
+            <w:pPr>
+              <w:spacing w:before="0" w:after="0" w:line="240" w:lineRule="auto"/>
+            </w:pPr>
+          </w:p>
+        </w:tc>
+        <w:tc>
+          <w:tcPr>
+            <w:tcW w:w="2126" w:type="dxa"/>
+          </w:tcPr>
+          <w:p>
+            <w:pPr>
+              <w:spacing w:before="0" w:after="0" w:line="240" w:lineRule="auto"/>
+            </w:pPr>
+            <w:r>
+              <w:t>Почта (</w:t>
+            </w:r>
+            <w:r>
+              <w:t>&gt;5</w:t>
+            </w:r>
+            <w:r>
+              <w:t xml:space="preserve"> и</w:t>
+            </w:r>
+            <w:r>
+              <w:t xml:space="preserve"> &lt;160,</w:t>
+            </w:r>
+            <w:r>
+              <w:t xml:space="preserve"> стандартная маска почты)</w:t>
+            </w:r>
+          </w:p>
+          <w:p>
+            <w:pPr>
+              <w:spacing w:before="0" w:after="0" w:line="240" w:lineRule="auto"/>
+            </w:pPr>
+            <w:r>
+              <w:t>Логин (</w:t>
+            </w:r>
+            <w:r>
+              <w:t>&gt;5</w:t>
+            </w:r>
+            <w:r>
+              <w:t>, любые символы)</w:t>
+            </w:r>
+          </w:p>
+          <w:p>
+            <w:pPr>
+              <w:spacing w:before="0" w:after="0" w:line="240" w:lineRule="auto"/>
+            </w:pPr>
+            <w:r>
+              <w:t xml:space="preserve">Пароль </w:t>
+            </w:r>
+            <w:r>
+              <w:t>(</w:t>
+            </w:r>
+            <w:r>
+              <w:t>&gt;8</w:t>
+            </w:r>
+            <w:r>
+              <w:t>, любые символы)</w:t>
+            </w:r>
+          </w:p>
+        </w:tc>
+        <w:tc>
+          <w:tcPr>
+            <w:tcW w:w="2829" w:type="dxa"/>
+          </w:tcPr>
+          <w:p>
+            <w:pPr>
+              <w:spacing w:before="0" w:after="0" w:line="240" w:lineRule="auto"/>
+            </w:pPr>
+            <w:r>
+              <w:t xml:space="preserve">Если пользователь вводит неподходящие значения в поля, то рядом с полем высвечивается ошибка </w:t>
+            </w:r>
+            <w:proofErr w:type="spellStart"/>
+            <w:r>
+              <w:t>валидации</w:t>
+            </w:r>
+            <w:proofErr w:type="spellEnd"/>
+            <w:r>
+              <w:t>.</w:t>
+            </w:r>
+          </w:p>
+          <w:p>
+            <w:pPr>
+              <w:spacing w:before="0" w:after="0" w:line="240" w:lineRule="auto"/>
+            </w:pPr>
+            <w:r>
+              <w:t>Если проблем не обнаружено и пользователь нажал кнопку «Войти», происходит запуск окна 3.1.</w:t>
+            </w:r>
+          </w:p>
+        </w:tc>
+      </w:tr>
+      <w:tr>
+        <w:tc>
+          <w:tcPr>
+            <w:tcW w:w="516" w:type="dxa"/>
+          </w:tcPr>
+          <w:p>
+            <w:pPr>
+              <w:spacing w:before="0" w:after="0" w:line="240" w:lineRule="auto"/>
+              <w:rPr>
+                <w:b/>
+              </w:rPr>
+            </w:pPr>
+            <w:r>
+              <w:rPr>
+                <w:b/>
+              </w:rPr>
+              <w:t>2</w:t>
+            </w:r>
+          </w:p>
+        </w:tc>
+        <w:tc>
+          <w:tcPr>
+            <w:tcW w:w="2314" w:type="dxa"/>
+          </w:tcPr>
+          <w:p>
+            <w:pPr>
+              <w:spacing w:before="0" w:after="0" w:line="240" w:lineRule="auto"/>
+              <w:rPr>
+                <w:b/>
+              </w:rPr>
+            </w:pPr>
+            <w:r>
+              <w:rPr>
+                <w:b/>
+              </w:rPr>
+              <w:t>Основные окна</w:t>
+            </w:r>
+          </w:p>
+        </w:tc>
+        <w:tc>
+          <w:tcPr>
+            <w:tcW w:w="1560" w:type="dxa"/>
+          </w:tcPr>
+          <w:p>
+            <w:pPr>
+              <w:spacing w:before="0" w:after="0" w:line="240" w:lineRule="auto"/>
+            </w:pPr>
+          </w:p>
+        </w:tc>
+        <w:tc>
+          <w:tcPr>
+            <w:tcW w:w="2126" w:type="dxa"/>
+          </w:tcPr>
+          <w:p>
+            <w:pPr>
+              <w:spacing w:before="0" w:after="0" w:line="240" w:lineRule="auto"/>
+            </w:pPr>
+          </w:p>
+        </w:tc>
+        <w:tc>
+          <w:tcPr>
+            <w:tcW w:w="2829" w:type="dxa"/>
+          </w:tcPr>
+          <w:p>
+            <w:pPr>
+              <w:spacing w:before="0" w:after="0" w:line="240" w:lineRule="auto"/>
+            </w:pPr>
+          </w:p>
+        </w:tc>
+      </w:tr>
+      <w:tr>
+        <w:tc>
+          <w:tcPr>
+            <w:tcW w:w="516" w:type="dxa"/>
+          </w:tcPr>
+          <w:p>
+            <w:pPr>
+              <w:spacing w:before="0" w:after="0" w:line="240" w:lineRule="auto"/>
+            </w:pPr>
+            <w:r>
+              <w:t>2.1</w:t>
+            </w:r>
+          </w:p>
+        </w:tc>
+        <w:tc>
+          <w:tcPr>
+            <w:tcW w:w="2314" w:type="dxa"/>
+          </w:tcPr>
+          <w:p>
+            <w:pPr>
+              <w:spacing w:before="0" w:after="0" w:line="240" w:lineRule="auto"/>
+            </w:pPr>
+            <w:r>
+              <w:t>Поиск лидов</w:t>
+            </w:r>
+          </w:p>
+        </w:tc>
+        <w:tc>
+          <w:tcPr>
+            <w:tcW w:w="1560" w:type="dxa"/>
+          </w:tcPr>
+          <w:p>
+            <w:pPr>
+              <w:spacing w:before="0" w:after="0" w:line="240" w:lineRule="auto"/>
+            </w:pPr>
+            <w:r>
+              <w:t>Есть данные</w:t>
+            </w:r>
+          </w:p>
+          <w:p>
+            <w:pPr>
+              <w:spacing w:before="0" w:after="0" w:line="240" w:lineRule="auto"/>
+            </w:pPr>
+            <w:r>
+              <w:t>Нет данных</w:t>
+            </w:r>
+          </w:p>
+        </w:tc>
+        <w:tc>
+          <w:tcPr>
+            <w:tcW w:w="2126" w:type="dxa"/>
+          </w:tcPr>
+          <w:p>
+            <w:pPr>
+              <w:spacing w:before="0" w:after="0" w:line="240" w:lineRule="auto"/>
+            </w:pPr>
+          </w:p>
+        </w:tc>
+        <w:tc>
+          <w:tcPr>
+            <w:tcW w:w="2829" w:type="dxa"/>
+          </w:tcPr>
+          <w:p>
+            <w:pPr>
+              <w:spacing w:before="0" w:after="0" w:line="240" w:lineRule="auto"/>
+            </w:pPr>
+            <w:r>
+              <w:t xml:space="preserve">При нажатии на любую из строк всплывает окно с подробной </w:t>
+            </w:r>
+            <w:r>
+              <w:lastRenderedPageBreak/>
+              <w:t>информацией о найденном сообщении.</w:t>
+            </w:r>
+          </w:p>
+        </w:tc>
+      </w:tr>
+      <w:tr>
+        <w:tc>
+          <w:tcPr>
+            <w:tcW w:w="516" w:type="dxa"/>
+          </w:tcPr>
+          <w:p>
+            <w:pPr>
+              <w:spacing w:before="0" w:after="0" w:line="240" w:lineRule="auto"/>
+            </w:pPr>
+            <w:r>
+              <w:lastRenderedPageBreak/>
+              <w:t>2.2</w:t>
+            </w:r>
+          </w:p>
+        </w:tc>
+        <w:tc>
+          <w:tcPr>
+            <w:tcW w:w="2314" w:type="dxa"/>
+          </w:tcPr>
+          <w:p>
+            <w:pPr>
+              <w:spacing w:before="0" w:after="0" w:line="240" w:lineRule="auto"/>
+            </w:pPr>
+            <w:r>
+              <w:t>Статистика</w:t>
+            </w:r>
+          </w:p>
+        </w:tc>
+        <w:tc>
+          <w:tcPr>
+            <w:tcW w:w="1560" w:type="dxa"/>
+          </w:tcPr>
+          <w:p>
+            <w:pPr>
+              <w:spacing w:before="0" w:after="0" w:line="240" w:lineRule="auto"/>
+            </w:pPr>
+            <w:r>
+              <w:t>Есть данные</w:t>
+            </w:r>
+          </w:p>
+          <w:p>
+            <w:pPr>
+              <w:spacing w:before="0" w:after="0" w:line="240" w:lineRule="auto"/>
+            </w:pPr>
+            <w:r>
+              <w:t>Нет данных</w:t>
+            </w:r>
+          </w:p>
+        </w:tc>
+        <w:tc>
+          <w:tcPr>
+            <w:tcW w:w="2126" w:type="dxa"/>
+          </w:tcPr>
+          <w:p>
+            <w:pPr>
+              <w:spacing w:before="0" w:after="0" w:line="240" w:lineRule="auto"/>
+            </w:pPr>
+          </w:p>
+        </w:tc>
+        <w:tc>
+          <w:tcPr>
+            <w:tcW w:w="2829" w:type="dxa"/>
+          </w:tcPr>
+          <w:p>
+            <w:pPr>
+              <w:spacing w:before="0" w:after="0" w:line="240" w:lineRule="auto"/>
+            </w:pPr>
+            <w:r>
+              <w:t xml:space="preserve">При попытке нажать на кнопку «Найти» при незаполненных полях тематики и даты, высветится ошибка </w:t>
+            </w:r>
+            <w:proofErr w:type="spellStart"/>
+            <w:r>
+              <w:t>валидации</w:t>
+            </w:r>
+            <w:proofErr w:type="spellEnd"/>
+            <w:r>
+              <w:t>.</w:t>
+            </w:r>
+          </w:p>
+          <w:p>
+            <w:pPr>
+              <w:spacing w:before="0" w:after="0" w:line="240" w:lineRule="auto"/>
+            </w:pPr>
+            <w:r>
+              <w:t>Если пользователь попытается сохранить несформированный отчет, высветится окно с предупреждением.</w:t>
+            </w:r>
+          </w:p>
+        </w:tc>
+      </w:tr>
+      <w:tr>
+        <w:tc>
+          <w:tcPr>
+            <w:tcW w:w="516" w:type="dxa"/>
+          </w:tcPr>
+          <w:p>
+            <w:pPr>
+              <w:spacing w:before="0" w:after="0" w:line="240" w:lineRule="auto"/>
+              <w:rPr>
+                <w:b/>
+              </w:rPr>
+            </w:pPr>
+            <w:r>
+              <w:rPr>
+                <w:b/>
+              </w:rPr>
+              <w:t>3</w:t>
+            </w:r>
+          </w:p>
+        </w:tc>
+        <w:tc>
+          <w:tcPr>
+            <w:tcW w:w="2314" w:type="dxa"/>
+          </w:tcPr>
+          <w:p>
+            <w:pPr>
+              <w:spacing w:before="0" w:after="0" w:line="240" w:lineRule="auto"/>
+              <w:rPr>
+                <w:b/>
+              </w:rPr>
+            </w:pPr>
+            <w:r>
+              <w:rPr>
+                <w:b/>
+              </w:rPr>
+              <w:t>Профиль</w:t>
+            </w:r>
+          </w:p>
+        </w:tc>
+        <w:tc>
+          <w:tcPr>
+            <w:tcW w:w="1560" w:type="dxa"/>
+          </w:tcPr>
+          <w:p>
+            <w:pPr>
+              <w:spacing w:before="0" w:after="0" w:line="240" w:lineRule="auto"/>
+            </w:pPr>
+          </w:p>
+        </w:tc>
+        <w:tc>
+          <w:tcPr>
+            <w:tcW w:w="2126" w:type="dxa"/>
+          </w:tcPr>
+          <w:p>
+            <w:pPr>
+              <w:spacing w:before="0" w:after="0" w:line="240" w:lineRule="auto"/>
+            </w:pPr>
+          </w:p>
+        </w:tc>
+        <w:tc>
+          <w:tcPr>
+            <w:tcW w:w="2829" w:type="dxa"/>
+          </w:tcPr>
+          <w:p>
+            <w:pPr>
+              <w:spacing w:before="0" w:after="0" w:line="240" w:lineRule="auto"/>
+            </w:pPr>
+          </w:p>
+        </w:tc>
+      </w:tr>
+      <w:tr>
+        <w:tc>
+          <w:tcPr>
+            <w:tcW w:w="516" w:type="dxa"/>
+          </w:tcPr>
+          <w:p>
+            <w:pPr>
+              <w:spacing w:before="0" w:after="0" w:line="240" w:lineRule="auto"/>
+            </w:pPr>
+            <w:r>
+              <w:t>3.1</w:t>
+            </w:r>
+          </w:p>
+        </w:tc>
+        <w:tc>
+          <w:tcPr>
+            <w:tcW w:w="2314" w:type="dxa"/>
+          </w:tcPr>
+          <w:p>
+            <w:pPr>
+              <w:spacing w:before="0" w:after="0" w:line="240" w:lineRule="auto"/>
+            </w:pPr>
+            <w:r>
+              <w:t>Меню</w:t>
+            </w:r>
+            <w:r>
+              <w:t xml:space="preserve"> профиля</w:t>
+            </w:r>
+          </w:p>
+        </w:tc>
+        <w:tc>
+          <w:tcPr>
+            <w:tcW w:w="1560" w:type="dxa"/>
+          </w:tcPr>
+          <w:p>
+            <w:pPr>
+              <w:spacing w:before="0" w:after="0" w:line="240" w:lineRule="auto"/>
+            </w:pPr>
+          </w:p>
+        </w:tc>
+        <w:tc>
+          <w:tcPr>
+            <w:tcW w:w="2126" w:type="dxa"/>
+          </w:tcPr>
+          <w:p>
+            <w:pPr>
+              <w:spacing w:before="0" w:after="0" w:line="240" w:lineRule="auto"/>
+            </w:pPr>
+          </w:p>
+        </w:tc>
+        <w:tc>
+          <w:tcPr>
+            <w:tcW w:w="2829" w:type="dxa"/>
+          </w:tcPr>
+          <w:p>
+            <w:pPr>
+              <w:spacing w:before="0" w:after="0" w:line="240" w:lineRule="auto"/>
+            </w:pPr>
+            <w:r>
+              <w:t>При нажатии на кнопку «Добавить» пользователь увидит список доступных тематик, среди которых он может выбрать необходимые ему. При нажатии на иконку шестеренки происходит запуск окна 3.2.</w:t>
+            </w:r>
+          </w:p>
+        </w:tc>
+      </w:tr>
+      <w:tr>
+        <w:tc>
+          <w:tcPr>
+            <w:tcW w:w="516" w:type="dxa"/>
+          </w:tcPr>
+          <w:p>
+            <w:pPr>
+              <w:spacing w:before="0" w:after="0" w:line="240" w:lineRule="auto"/>
+            </w:pPr>
+            <w:r>
+              <w:t>3.2</w:t>
+            </w:r>
+          </w:p>
+        </w:tc>
+        <w:tc>
+          <w:tcPr>
+            <w:tcW w:w="2314" w:type="dxa"/>
+          </w:tcPr>
+          <w:p>
+            <w:pPr>
+              <w:spacing w:before="0" w:after="0" w:line="240" w:lineRule="auto"/>
+            </w:pPr>
+            <w:r>
+              <w:t>Настройка профиля</w:t>
+            </w:r>
+          </w:p>
+        </w:tc>
+        <w:tc>
+          <w:tcPr>
+            <w:tcW w:w="1560" w:type="dxa"/>
+          </w:tcPr>
+          <w:p>
+            <w:pPr>
+              <w:spacing w:before="0" w:after="0" w:line="240" w:lineRule="auto"/>
+            </w:pPr>
+          </w:p>
+        </w:tc>
+        <w:tc>
+          <w:tcPr>
+            <w:tcW w:w="2126" w:type="dxa"/>
+          </w:tcPr>
+          <w:p>
+            <w:pPr>
+              <w:spacing w:before="0" w:after="0" w:line="240" w:lineRule="auto"/>
+            </w:pPr>
+          </w:p>
+        </w:tc>
+        <w:tc>
+          <w:tcPr>
+            <w:tcW w:w="2829" w:type="dxa"/>
+          </w:tcPr>
+          <w:p>
+            <w:pPr>
+              <w:spacing w:before="0" w:after="0" w:line="240" w:lineRule="auto"/>
+            </w:pPr>
+            <w:r>
+              <w:t xml:space="preserve">Если пользователь вводит неподходящие значения в поля, то рядом с полем высвечивается ошибка </w:t>
+            </w:r>
+            <w:proofErr w:type="spellStart"/>
+            <w:r>
+              <w:t>валидации</w:t>
+            </w:r>
+            <w:proofErr w:type="spellEnd"/>
+            <w:r>
+              <w:t>.</w:t>
+            </w:r>
+          </w:p>
+          <w:p>
+            <w:pPr>
+              <w:spacing w:before="0" w:after="0" w:line="240" w:lineRule="auto"/>
+            </w:pPr>
+            <w:r>
+              <w:t>Если проблем не обнаружено и пользователь нажал кнопку «</w:t>
+            </w:r>
+            <w:r>
+              <w:t>Сохранить</w:t>
+            </w:r>
+            <w:r>
+              <w:t xml:space="preserve">», происходит </w:t>
+            </w:r>
+            <w:r>
+              <w:t>замена заполненных полей почты, логина или пароля.</w:t>
+            </w:r>
+          </w:p>
+        </w:tc>
+      </w:tr>
+    </w:tbl>
+    <w:p>
+      <w:pPr>
+        <w:spacing w:before="120" w:after="120"/>
+      </w:pPr>
+    </w:p>
+    <w:p>
+      <w:pPr>
+        <w:spacing w:before="0" w:after="160" w:line="259" w:lineRule="auto"/>
+        <w:jc w:val="left"/>
+      </w:pPr>
+      <w:r>
+        <w:br w:type="page"/>
+      </w:r>
     </w:p>
     <w:p>
       <w:pPr>
@@ -127,10 +895,14 @@
           <w:ilvl w:val="0"/>
           <w:numId w:val="1"/>
         </w:numPr>
-        <w:spacing w:before="0" w:after="120"/>
-      </w:pPr>
+        <w:spacing w:before="120" w:after="120"/>
+        <w:ind w:hanging="357"/>
+      </w:pPr>
+      <w:bookmarkStart w:id="0" w:name="_GoBack"/>
+      <w:bookmarkEnd w:id="0"/>
       <w:proofErr w:type="spellStart"/>
       <w:r>
+        <w:lastRenderedPageBreak/>
         <w:t>Отрисовка</w:t>
       </w:r>
       <w:proofErr w:type="spellEnd"/>
@@ -140,34 +912,125 @@
     </w:p>
     <w:p>
       <w:pPr>
-        <w:pStyle w:val="a4"/>
-        <w:numPr>
-          <w:ilvl w:val="0"/>
-          <w:numId w:val="1"/>
-        </w:numPr>
-        <w:spacing w:before="0" w:after="120"/>
-      </w:pPr>
-      <w:r>
-        <w:t>Карта экранов состояний</w:t>
-      </w:r>
-    </w:p>
-    <w:p>
-      <w:pPr>
         <w:spacing w:before="0" w:after="120"/>
         <w:ind w:firstLine="709"/>
-        <w:rPr>
-          <w:b/>
-        </w:rPr>
-      </w:pPr>
-      <w:r>
-        <w:t xml:space="preserve">Карта экранов состояний представлена на рис. </w:t>
-      </w:r>
-      <w:r>
-        <w:rPr>
-          <w:b/>
-          <w:highlight w:val="yellow"/>
-        </w:rPr>
-        <w:t>???</w:t>
+      </w:pPr>
+      <w:r>
+        <w:t>Опишем основные макеты веб-</w:t>
+      </w:r>
+      <w:proofErr w:type="spellStart"/>
+      <w:r>
+        <w:t>интефейса</w:t>
+      </w:r>
+      <w:proofErr w:type="spellEnd"/>
+      <w:r>
+        <w:t xml:space="preserve">. </w:t>
+      </w:r>
+    </w:p>
+    <w:p>
+      <w:pPr>
+        <w:spacing w:before="0" w:after="120"/>
+        <w:ind w:firstLine="709"/>
+      </w:pPr>
+      <w:r>
+        <w:t>Окно регистрации содержит в себе поля почты, логина и пароля. При заполнении данных полей пользователь нажимает кнопку «Зарегистрироваться». Макет</w:t>
+      </w:r>
+      <w:r>
+        <w:t xml:space="preserve"> представлен на рис. 2.</w:t>
+      </w:r>
+    </w:p>
+    <w:p>
+      <w:pPr>
+        <w:spacing w:before="0" w:after="120"/>
+      </w:pPr>
+      <w:r>
+        <w:drawing>
+          <wp:inline distT="0" distB="0" distL="0" distR="0" wp14:anchorId="336CF594" wp14:editId="6D1AF1AF">
+            <wp:extent cx="5940425" cy="3348990"/>
+            <wp:effectExtent l="0" t="0" r="3175" b="3810"/>
+            <wp:docPr id="5" name="Рисунок 5"/>
+            <wp:cNvGraphicFramePr>
+              <a:graphicFrameLocks xmlns:a="http://schemas.openxmlformats.org/drawingml/2006/main" noChangeAspect="1"/>
+            </wp:cNvGraphicFramePr>
+            <a:graphic xmlns:a="http://schemas.openxmlformats.org/drawingml/2006/main">
+              <a:graphicData uri="http://schemas.openxmlformats.org/drawingml/2006/picture">
+                <pic:pic xmlns:pic="http://schemas.openxmlformats.org/drawingml/2006/picture">
+                  <pic:nvPicPr>
+                    <pic:cNvPr id="1" name=""/>
+                    <pic:cNvPicPr/>
+                  </pic:nvPicPr>
+                  <pic:blipFill rotWithShape="1">
+                    <a:blip r:embed="rId6"/>
+                    <a:srcRect/>
+                    <a:stretch/>
+                  </pic:blipFill>
+                  <pic:spPr bwMode="auto">
+                    <a:xfrm>
+                      <a:off x="0" y="0"/>
+                      <a:ext cx="5940425" cy="3348990"/>
+                    </a:xfrm>
+                    <a:prstGeom prst="rect">
+                      <a:avLst/>
+                    </a:prstGeom>
+                    <a:ln>
+                      <a:noFill/>
+                    </a:ln>
+                    <a:extLst>
+                      <a:ext uri="{53640926-AAD7-44D8-BBD7-CCE9431645EC}">
+                        <a14:shadowObscured xmlns:a14="http://schemas.microsoft.com/office/drawing/2010/main"/>
+                      </a:ext>
+                    </a:extLst>
+                  </pic:spPr>
+                </pic:pic>
+              </a:graphicData>
+            </a:graphic>
+          </wp:inline>
+        </w:drawing>
+      </w:r>
+    </w:p>
+    <w:p>
+      <w:pPr>
+        <w:spacing w:before="0" w:after="120"/>
+        <w:jc w:val="center"/>
+      </w:pPr>
+      <w:r>
+        <w:t>Рисунок 2 – Макет экрана регистрации</w:t>
+      </w:r>
+    </w:p>
+    <w:p>
+      <w:pPr>
+        <w:spacing w:before="0" w:after="120"/>
+        <w:ind w:firstLine="709"/>
+      </w:pPr>
+      <w:r>
+        <w:t xml:space="preserve">Окно </w:t>
+      </w:r>
+      <w:r>
+        <w:t>профиля</w:t>
+      </w:r>
+      <w:r>
+        <w:t xml:space="preserve"> содержит в себе поля </w:t>
+      </w:r>
+      <w:r>
+        <w:t>выбранных тематик, которые пользователь может дополнить, нажав на соответствующую кнопку</w:t>
+      </w:r>
+      <w:r>
+        <w:t xml:space="preserve">. </w:t>
+      </w:r>
+      <w:r>
+        <w:t>Пользователь может настроить свой профиль, нажав на иконку шестеренки. Нажав на кнопку «Выйти», пользователь может выйти из аккаунта.</w:t>
+      </w:r>
+      <w:r>
+        <w:t xml:space="preserve"> </w:t>
+      </w:r>
+      <w:r>
+        <w:t xml:space="preserve">Макет представлен на рис. </w:t>
+      </w:r>
+      <w:r>
+        <w:t>3</w:t>
+      </w:r>
+      <w:r>
+        <w:t>.</w:t>
       </w:r>
     </w:p>
     <w:p>
@@ -178,10 +1041,10 @@
       <w:r>
         <w:lastRenderedPageBreak/>
         <w:drawing>
-          <wp:inline distT="0" distB="0" distL="0" distR="0" wp14:anchorId="02CC35A2" wp14:editId="76AD4515">
-            <wp:extent cx="3299460" cy="2367668"/>
-            <wp:effectExtent l="0" t="0" r="0" b="0"/>
-            <wp:docPr id="4" name="Рисунок 4"/>
+          <wp:inline distT="0" distB="0" distL="0" distR="0" wp14:anchorId="74EE9FC8" wp14:editId="0186DE0E">
+            <wp:extent cx="5940425" cy="3352165"/>
+            <wp:effectExtent l="0" t="0" r="3175" b="635"/>
+            <wp:docPr id="6" name="Рисунок 6"/>
             <wp:cNvGraphicFramePr>
               <a:graphicFrameLocks xmlns:a="http://schemas.openxmlformats.org/drawingml/2006/main" noChangeAspect="1"/>
             </wp:cNvGraphicFramePr>
@@ -193,7 +1056,7 @@
                     <pic:cNvPicPr/>
                   </pic:nvPicPr>
                   <pic:blipFill>
-                    <a:blip r:embed="rId6"/>
+                    <a:blip r:embed="rId7"/>
                     <a:stretch>
                       <a:fillRect/>
                     </a:stretch>
@@ -201,7 +1064,7 @@
                   <pic:spPr>
                     <a:xfrm>
                       <a:off x="0" y="0"/>
-                      <a:ext cx="3307453" cy="2373404"/>
+                      <a:ext cx="5940425" cy="3352165"/>
                     </a:xfrm>
                     <a:prstGeom prst="rect">
                       <a:avLst/>
@@ -223,11 +1086,303 @@
         <w:t xml:space="preserve">Рисунок </w:t>
       </w:r>
       <w:r>
+        <w:t>3</w:t>
+      </w:r>
+      <w:r>
+        <w:t xml:space="preserve"> – Макет экрана </w:t>
+      </w:r>
+      <w:r>
+        <w:t>меню профиля</w:t>
+      </w:r>
+    </w:p>
+    <w:p>
+      <w:pPr>
+        <w:spacing w:before="0" w:after="120"/>
+        <w:ind w:firstLine="709"/>
+      </w:pPr>
+      <w:r>
+        <w:t xml:space="preserve">Окно </w:t>
+      </w:r>
+      <w:r>
+        <w:t>поиска</w:t>
+      </w:r>
+      <w:r>
+        <w:t xml:space="preserve"> содержит в себе поля </w:t>
+      </w:r>
+      <w:r>
+        <w:t>с сообщениями</w:t>
+      </w:r>
+      <w:r>
+        <w:t xml:space="preserve">, которые </w:t>
+      </w:r>
+      <w:r>
+        <w:t>серверное приложение записывает в БД</w:t>
+      </w:r>
+      <w:r>
+        <w:t xml:space="preserve">. </w:t>
+      </w:r>
+      <w:r>
+        <w:t>Список дополняется в режиме реального времени. Пользователь может просмотреть всю информацию в строчке или нажать на нужную ему строку и увидеть полную информацию о записи</w:t>
+      </w:r>
+      <w:r>
+        <w:t>.</w:t>
+      </w:r>
+      <w:r>
+        <w:t xml:space="preserve"> </w:t>
+      </w:r>
+      <w:r>
+        <w:t xml:space="preserve">Макет представлен на рис. </w:t>
+      </w:r>
+      <w:r>
+        <w:t>4</w:t>
+      </w:r>
+      <w:r>
+        <w:t>.</w:t>
+      </w:r>
+    </w:p>
+    <w:p>
+      <w:pPr>
+        <w:spacing w:before="0" w:after="120"/>
+        <w:jc w:val="center"/>
+      </w:pPr>
+      <w:r>
+        <w:drawing>
+          <wp:inline distT="0" distB="0" distL="0" distR="0" wp14:anchorId="652AAA09" wp14:editId="0353D697">
+            <wp:extent cx="5940425" cy="3335655"/>
+            <wp:effectExtent l="0" t="0" r="3175" b="0"/>
+            <wp:docPr id="7" name="Рисунок 7"/>
+            <wp:cNvGraphicFramePr>
+              <a:graphicFrameLocks xmlns:a="http://schemas.openxmlformats.org/drawingml/2006/main" noChangeAspect="1"/>
+            </wp:cNvGraphicFramePr>
+            <a:graphic xmlns:a="http://schemas.openxmlformats.org/drawingml/2006/main">
+              <a:graphicData uri="http://schemas.openxmlformats.org/drawingml/2006/picture">
+                <pic:pic xmlns:pic="http://schemas.openxmlformats.org/drawingml/2006/picture">
+                  <pic:nvPicPr>
+                    <pic:cNvPr id="1" name=""/>
+                    <pic:cNvPicPr/>
+                  </pic:nvPicPr>
+                  <pic:blipFill>
+                    <a:blip r:embed="rId8"/>
+                    <a:stretch>
+                      <a:fillRect/>
+                    </a:stretch>
+                  </pic:blipFill>
+                  <pic:spPr>
+                    <a:xfrm>
+                      <a:off x="0" y="0"/>
+                      <a:ext cx="5940425" cy="3335655"/>
+                    </a:xfrm>
+                    <a:prstGeom prst="rect">
+                      <a:avLst/>
+                    </a:prstGeom>
+                  </pic:spPr>
+                </pic:pic>
+              </a:graphicData>
+            </a:graphic>
+          </wp:inline>
+        </w:drawing>
+      </w:r>
+    </w:p>
+    <w:p>
+      <w:pPr>
+        <w:spacing w:before="0" w:after="120"/>
+        <w:jc w:val="center"/>
+      </w:pPr>
+      <w:r>
+        <w:t xml:space="preserve">Рисунок </w:t>
+      </w:r>
+      <w:r>
+        <w:t>4</w:t>
+      </w:r>
+      <w:r>
+        <w:t xml:space="preserve"> – </w:t>
+      </w:r>
+      <w:r>
+        <w:t>Макет экрана поиска лидов</w:t>
+      </w:r>
+    </w:p>
+    <w:p>
+      <w:pPr>
+        <w:spacing w:before="0" w:after="120"/>
+        <w:ind w:firstLine="709"/>
+      </w:pPr>
+      <w:r>
+        <w:lastRenderedPageBreak/>
+        <w:t xml:space="preserve">Окно </w:t>
+      </w:r>
+      <w:r>
+        <w:t>статистики</w:t>
+      </w:r>
+      <w:r>
+        <w:t xml:space="preserve"> содержит в себе </w:t>
+      </w:r>
+      <w:r>
+        <w:t xml:space="preserve">настраиваемые </w:t>
+      </w:r>
+      <w:r>
+        <w:t xml:space="preserve">поля с </w:t>
+      </w:r>
+      <w:r>
+        <w:t>названием тематик(и), по которым(ой) будет собираться статистика; левая граница даты и правая граница даты, в пределах которых будет собираться статистика.</w:t>
+      </w:r>
+      <w:r>
+        <w:t xml:space="preserve"> </w:t>
+      </w:r>
+      <w:r>
+        <w:t xml:space="preserve">В итоге пользователю выдастся итоговое количество записей, данный отчет пользователь может сохранить. </w:t>
+      </w:r>
+      <w:r>
+        <w:t xml:space="preserve">Макет представлен на рис. </w:t>
+      </w:r>
+      <w:r>
+        <w:t>5</w:t>
+      </w:r>
+      <w:r>
+        <w:t>.</w:t>
+      </w:r>
+    </w:p>
+    <w:p>
+      <w:pPr>
+        <w:spacing w:before="0" w:after="120"/>
+        <w:jc w:val="center"/>
+      </w:pPr>
+      <w:r>
+        <w:drawing>
+          <wp:inline distT="0" distB="0" distL="0" distR="0" wp14:anchorId="2CB69E39" wp14:editId="627CE282">
+            <wp:extent cx="5940425" cy="3352800"/>
+            <wp:effectExtent l="0" t="0" r="3175" b="0"/>
+            <wp:docPr id="9" name="Рисунок 9"/>
+            <wp:cNvGraphicFramePr>
+              <a:graphicFrameLocks xmlns:a="http://schemas.openxmlformats.org/drawingml/2006/main" noChangeAspect="1"/>
+            </wp:cNvGraphicFramePr>
+            <a:graphic xmlns:a="http://schemas.openxmlformats.org/drawingml/2006/main">
+              <a:graphicData uri="http://schemas.openxmlformats.org/drawingml/2006/picture">
+                <pic:pic xmlns:pic="http://schemas.openxmlformats.org/drawingml/2006/picture">
+                  <pic:nvPicPr>
+                    <pic:cNvPr id="1" name=""/>
+                    <pic:cNvPicPr/>
+                  </pic:nvPicPr>
+                  <pic:blipFill>
+                    <a:blip r:embed="rId9"/>
+                    <a:stretch>
+                      <a:fillRect/>
+                    </a:stretch>
+                  </pic:blipFill>
+                  <pic:spPr>
+                    <a:xfrm>
+                      <a:off x="0" y="0"/>
+                      <a:ext cx="5940425" cy="3352800"/>
+                    </a:xfrm>
+                    <a:prstGeom prst="rect">
+                      <a:avLst/>
+                    </a:prstGeom>
+                  </pic:spPr>
+                </pic:pic>
+              </a:graphicData>
+            </a:graphic>
+          </wp:inline>
+        </w:drawing>
+      </w:r>
+    </w:p>
+    <w:p>
+      <w:pPr>
+        <w:spacing w:before="0" w:after="120"/>
+        <w:jc w:val="center"/>
+      </w:pPr>
+      <w:r>
+        <w:t xml:space="preserve">Рисунок </w:t>
+      </w:r>
+      <w:r>
+        <w:t xml:space="preserve">5 </w:t>
+      </w:r>
+      <w:r>
+        <w:t xml:space="preserve">– Макет экрана </w:t>
+      </w:r>
+      <w:r>
+        <w:t>статистики</w:t>
+      </w:r>
+    </w:p>
+    <w:p>
+      <w:pPr>
+        <w:pStyle w:val="a4"/>
+        <w:numPr>
+          <w:ilvl w:val="0"/>
+          <w:numId w:val="1"/>
+        </w:numPr>
+        <w:spacing w:before="0" w:after="120"/>
+      </w:pPr>
+      <w:r>
+        <w:t>Карта экранов состояний</w:t>
+      </w:r>
+    </w:p>
+    <w:p>
+      <w:pPr>
+        <w:spacing w:before="0" w:after="120"/>
+        <w:ind w:firstLine="709"/>
         <w:rPr>
           <w:b/>
-          <w:highlight w:val="yellow"/>
         </w:rPr>
-        <w:t>???</w:t>
+      </w:pPr>
+      <w:r>
+        <w:t xml:space="preserve">Карта экранов состояний представлена на рис. </w:t>
+      </w:r>
+      <w:r>
+        <w:t>6</w:t>
+      </w:r>
+    </w:p>
+    <w:p>
+      <w:pPr>
+        <w:spacing w:before="0" w:after="120"/>
+        <w:jc w:val="center"/>
+      </w:pPr>
+      <w:r>
+        <w:drawing>
+          <wp:inline distT="0" distB="0" distL="0" distR="0" wp14:anchorId="07E46647" wp14:editId="6BB48CBA">
+            <wp:extent cx="2430780" cy="2443743"/>
+            <wp:effectExtent l="0" t="0" r="7620" b="0"/>
+            <wp:docPr id="12" name="Рисунок 12"/>
+            <wp:cNvGraphicFramePr>
+              <a:graphicFrameLocks xmlns:a="http://schemas.openxmlformats.org/drawingml/2006/main" noChangeAspect="1"/>
+            </wp:cNvGraphicFramePr>
+            <a:graphic xmlns:a="http://schemas.openxmlformats.org/drawingml/2006/main">
+              <a:graphicData uri="http://schemas.openxmlformats.org/drawingml/2006/picture">
+                <pic:pic xmlns:pic="http://schemas.openxmlformats.org/drawingml/2006/picture">
+                  <pic:nvPicPr>
+                    <pic:cNvPr id="1" name=""/>
+                    <pic:cNvPicPr/>
+                  </pic:nvPicPr>
+                  <pic:blipFill>
+                    <a:blip r:embed="rId10"/>
+                    <a:stretch>
+                      <a:fillRect/>
+                    </a:stretch>
+                  </pic:blipFill>
+                  <pic:spPr>
+                    <a:xfrm>
+                      <a:off x="0" y="0"/>
+                      <a:ext cx="2439672" cy="2452682"/>
+                    </a:xfrm>
+                    <a:prstGeom prst="rect">
+                      <a:avLst/>
+                    </a:prstGeom>
+                  </pic:spPr>
+                </pic:pic>
+              </a:graphicData>
+            </a:graphic>
+          </wp:inline>
+        </w:drawing>
+      </w:r>
+    </w:p>
+    <w:p>
+      <w:pPr>
+        <w:spacing w:before="0" w:after="120"/>
+        <w:jc w:val="center"/>
+      </w:pPr>
+      <w:r>
+        <w:t xml:space="preserve">Рисунок </w:t>
+      </w:r>
+      <w:r>
+        <w:t>6</w:t>
       </w:r>
       <w:r>
         <w:rPr>
@@ -238,8 +1393,6 @@
       <w:r>
         <w:t>Карта экранов состояний</w:t>
       </w:r>
-      <w:bookmarkStart w:id="0" w:name="_GoBack"/>
-      <w:bookmarkEnd w:id="0"/>
     </w:p>
     <w:sectPr>
       <w:pgSz w:w="11906" w:h="16838"/>
@@ -805,6 +1958,25 @@
       <w:contextualSpacing/>
     </w:pPr>
   </w:style>
+  <w:style w:type="table" w:styleId="a5">
+    <w:name w:val="Table Grid"/>
+    <w:basedOn w:val="a1"/>
+    <w:uiPriority w:val="39"/>
+    <w:rsid w:val="005020C7"/>
+    <w:pPr>
+      <w:spacing w:after="0" w:line="240" w:lineRule="auto"/>
+    </w:pPr>
+    <w:tblPr>
+      <w:tblBorders>
+        <w:top w:val="single" w:sz="4" w:space="0" w:color="auto"/>
+        <w:left w:val="single" w:sz="4" w:space="0" w:color="auto"/>
+        <w:bottom w:val="single" w:sz="4" w:space="0" w:color="auto"/>
+        <w:right w:val="single" w:sz="4" w:space="0" w:color="auto"/>
+        <w:insideH w:val="single" w:sz="4" w:space="0" w:color="auto"/>
+        <w:insideV w:val="single" w:sz="4" w:space="0" w:color="auto"/>
+      </w:tblBorders>
+    </w:tblPr>
+  </w:style>
 </w:styles>
 </file>
 

</xml_diff>